<commit_message>
attendance in out confirm
</commit_message>
<xml_diff>
--- a/changes.docx
+++ b/changes.docx
@@ -65,6 +65,51 @@
     </w:p>
     <w:p>
       <w:pPr>
+        <w:pStyle w:val="ListParagraph"/>
+        <w:numPr>
+          <w:ilvl w:val="0"/>
+          <w:numId w:val="1"/>
+        </w:numPr>
+        <w:spacing w:after="0" w:line="240" w:lineRule="auto"/>
+      </w:pPr>
+      <w:proofErr w:type="spellStart"/>
+      <w:r>
+        <w:t>t_leave</w:t>
+      </w:r>
+      <w:proofErr w:type="spellEnd"/>
+    </w:p>
+    <w:p>
+      <w:pPr>
+        <w:pStyle w:val="ListParagraph"/>
+        <w:numPr>
+          <w:ilvl w:val="0"/>
+          <w:numId w:val="1"/>
+        </w:numPr>
+        <w:spacing w:after="0" w:line="240" w:lineRule="auto"/>
+      </w:pPr>
+      <w:proofErr w:type="spellStart"/>
+      <w:r>
+        <w:t>t_leave_request</w:t>
+      </w:r>
+      <w:proofErr w:type="spellEnd"/>
+    </w:p>
+    <w:p>
+      <w:pPr>
+        <w:pStyle w:val="ListParagraph"/>
+        <w:numPr>
+          <w:ilvl w:val="0"/>
+          <w:numId w:val="1"/>
+        </w:numPr>
+        <w:spacing w:after="0" w:line="240" w:lineRule="auto"/>
+      </w:pPr>
+      <w:proofErr w:type="spellStart"/>
+      <w:r>
+        <w:t>t_leave_details</w:t>
+      </w:r>
+      <w:proofErr w:type="spellEnd"/>
+    </w:p>
+    <w:p>
+      <w:pPr>
         <w:spacing w:after="0" w:line="240" w:lineRule="auto"/>
       </w:pPr>
     </w:p>
@@ -95,18 +140,21 @@
         <w:spacing w:after="0"/>
       </w:pPr>
       <w:r>
-        <w:t xml:space="preserve">Employee table add  </w:t>
+        <w:t>Employee table add</w:t>
+      </w:r>
+      <w:r>
+        <w:t>ed</w:t>
+      </w:r>
+      <w:r>
+        <w:t xml:space="preserve">  </w:t>
       </w:r>
       <w:proofErr w:type="spellStart"/>
       <w:r>
-        <w:t>leave_categoty</w:t>
+        <w:t>epf_no</w:t>
       </w:r>
       <w:proofErr w:type="spellEnd"/>
       <w:r>
-        <w:t xml:space="preserve">  </w:t>
-      </w:r>
-      <w:r>
-        <w:t>relation</w:t>
+        <w:t xml:space="preserve"> column </w:t>
       </w:r>
     </w:p>
     <w:p>

</xml_diff>